<commit_message>
v to 1.0.0.18 支持刷机
Signed-off-by: reinhardtken <reinhardtken@hotmail.com>
</commit_message>
<xml_diff>
--- a/doc/刷机大师接口文档.docx
+++ b/doc/刷机大师接口文档.docx
@@ -1067,15 +1067,7 @@
                 <w:sz w:val="24"/>
                 <w:szCs w:val="24"/>
               </w:rPr>
-              <w:t>版本：</w:t>
-            </w:r>
-            <w:r>
-              <w:rPr>
-                <w:rFonts w:ascii="微软雅黑" w:eastAsia="微软雅黑" w:hAnsi="微软雅黑" w:hint="eastAsia"/>
-                <w:sz w:val="24"/>
-                <w:szCs w:val="24"/>
-              </w:rPr>
-              <w:t>1.0.0.14</w:t>
+              <w:t>版本：1.0.0.14</w:t>
             </w:r>
           </w:p>
           <w:p>
@@ -1100,7 +1092,7 @@
             <w:pPr>
               <w:jc w:val="center"/>
               <w:rPr>
-                <w:rFonts w:ascii="微软雅黑" w:eastAsia="微软雅黑" w:hAnsi="微软雅黑" w:hint="eastAsia"/>
+                <w:rFonts w:ascii="微软雅黑" w:eastAsia="微软雅黑" w:hAnsi="微软雅黑"/>
                 <w:sz w:val="24"/>
                 <w:szCs w:val="24"/>
               </w:rPr>
@@ -1113,8 +1105,6 @@
               </w:rPr>
               <w:t>支持先删除包，后安装包</w:t>
             </w:r>
-            <w:bookmarkStart w:id="1" w:name="_GoBack"/>
-            <w:bookmarkEnd w:id="1"/>
           </w:p>
         </w:tc>
       </w:tr>
@@ -1132,6 +1122,14 @@
                 <w:szCs w:val="24"/>
               </w:rPr>
             </w:pPr>
+            <w:r>
+              <w:rPr>
+                <w:rFonts w:ascii="微软雅黑" w:eastAsia="微软雅黑" w:hAnsi="微软雅黑"/>
+                <w:sz w:val="24"/>
+                <w:szCs w:val="24"/>
+              </w:rPr>
+              <w:t>2018/12/7</w:t>
+            </w:r>
           </w:p>
         </w:tc>
         <w:tc>
@@ -1147,6 +1145,22 @@
                 <w:szCs w:val="24"/>
               </w:rPr>
             </w:pPr>
+            <w:r>
+              <w:rPr>
+                <w:rFonts w:ascii="微软雅黑" w:eastAsia="微软雅黑" w:hAnsi="微软雅黑"/>
+                <w:sz w:val="24"/>
+                <w:szCs w:val="24"/>
+              </w:rPr>
+              <w:t>K</w:t>
+            </w:r>
+            <w:r>
+              <w:rPr>
+                <w:rFonts w:ascii="微软雅黑" w:eastAsia="微软雅黑" w:hAnsi="微软雅黑" w:hint="eastAsia"/>
+                <w:sz w:val="24"/>
+                <w:szCs w:val="24"/>
+              </w:rPr>
+              <w:t>en</w:t>
+            </w:r>
           </w:p>
         </w:tc>
         <w:tc>
@@ -1157,11 +1171,47 @@
             <w:pPr>
               <w:jc w:val="center"/>
               <w:rPr>
-                <w:rFonts w:ascii="微软雅黑" w:eastAsia="微软雅黑" w:hAnsi="微软雅黑" w:hint="eastAsia"/>
-                <w:sz w:val="24"/>
-                <w:szCs w:val="24"/>
-              </w:rPr>
-            </w:pPr>
+                <w:rFonts w:ascii="微软雅黑" w:eastAsia="微软雅黑" w:hAnsi="微软雅黑"/>
+                <w:sz w:val="24"/>
+                <w:szCs w:val="24"/>
+              </w:rPr>
+            </w:pPr>
+            <w:r>
+              <w:rPr>
+                <w:rFonts w:ascii="微软雅黑" w:eastAsia="微软雅黑" w:hAnsi="微软雅黑" w:hint="eastAsia"/>
+                <w:sz w:val="24"/>
+                <w:szCs w:val="24"/>
+              </w:rPr>
+              <w:t>版本：</w:t>
+            </w:r>
+            <w:r>
+              <w:rPr>
+                <w:rFonts w:ascii="微软雅黑" w:eastAsia="微软雅黑" w:hAnsi="微软雅黑" w:hint="eastAsia"/>
+                <w:sz w:val="24"/>
+                <w:szCs w:val="24"/>
+              </w:rPr>
+              <w:t>1.0.0.18</w:t>
+            </w:r>
+          </w:p>
+          <w:p>
+            <w:pPr>
+              <w:jc w:val="center"/>
+              <w:rPr>
+                <w:rFonts w:ascii="微软雅黑" w:eastAsia="微软雅黑" w:hAnsi="微软雅黑" w:hint="eastAsia"/>
+                <w:sz w:val="24"/>
+                <w:szCs w:val="24"/>
+              </w:rPr>
+            </w:pPr>
+            <w:r>
+              <w:rPr>
+                <w:rFonts w:ascii="微软雅黑" w:eastAsia="微软雅黑" w:hAnsi="微软雅黑" w:hint="eastAsia"/>
+                <w:sz w:val="24"/>
+                <w:szCs w:val="24"/>
+              </w:rPr>
+              <w:t>支持刷机</w:t>
+            </w:r>
+            <w:bookmarkStart w:id="1" w:name="_GoBack"/>
+            <w:bookmarkEnd w:id="1"/>
           </w:p>
         </w:tc>
       </w:tr>

</xml_diff>